<commit_message>
minor changes in assignment 3
</commit_message>
<xml_diff>
--- a/DB/SQL_ASSIGNMENT-3.docx
+++ b/DB/SQL_ASSIGNMENT-3.docx
@@ -120,7 +120,7 @@
           <w:szCs w:val="20"/>
           <w:rtl w:val="0"/>
         </w:rPr>
-        <w:t xml:space="preserve">select e.emp_name, e.dept_id salary</w:t>
+        <w:t xml:space="preserve">select e.emp_name, e.dept_id, salary</w:t>
       </w:r>
     </w:p>
     <w:p>
@@ -249,12 +249,12 @@
           <wp:inline distB="114300" distT="114300" distL="114300" distR="114300">
             <wp:extent cx="5731200" cy="3352800"/>
             <wp:effectExtent b="0" l="0" r="0" t="0"/>
-            <wp:docPr id="2" name="image1.png"/>
+            <wp:docPr id="2" name="image4.png"/>
             <a:graphic>
               <a:graphicData uri="http://schemas.openxmlformats.org/drawingml/2006/picture">
                 <pic:pic>
                   <pic:nvPicPr>
-                    <pic:cNvPr id="0" name="image1.png"/>
+                    <pic:cNvPr id="0" name="image4.png"/>
                     <pic:cNvPicPr preferRelativeResize="0"/>
                   </pic:nvPicPr>
                   <pic:blipFill>
@@ -1037,12 +1037,12 @@
           <wp:inline distB="114300" distT="114300" distL="114300" distR="114300">
             <wp:extent cx="5731200" cy="3352800"/>
             <wp:effectExtent b="0" l="0" r="0" t="0"/>
-            <wp:docPr id="4" name="image4.png"/>
+            <wp:docPr id="4" name="image2.png"/>
             <a:graphic>
               <a:graphicData uri="http://schemas.openxmlformats.org/drawingml/2006/picture">
                 <pic:pic>
                   <pic:nvPicPr>
-                    <pic:cNvPr id="0" name="image4.png"/>
+                    <pic:cNvPr id="0" name="image2.png"/>
                     <pic:cNvPicPr preferRelativeResize="0"/>
                   </pic:nvPicPr>
                   <pic:blipFill>
@@ -1489,12 +1489,12 @@
           <wp:inline distB="114300" distT="114300" distL="114300" distR="114300">
             <wp:extent cx="5731200" cy="3340100"/>
             <wp:effectExtent b="0" l="0" r="0" t="0"/>
-            <wp:docPr id="3" name="image2.png"/>
+            <wp:docPr id="3" name="image1.png"/>
             <a:graphic>
               <a:graphicData uri="http://schemas.openxmlformats.org/drawingml/2006/picture">
                 <pic:pic>
                   <pic:nvPicPr>
-                    <pic:cNvPr id="0" name="image2.png"/>
+                    <pic:cNvPr id="0" name="image1.png"/>
                     <pic:cNvPicPr preferRelativeResize="0"/>
                   </pic:nvPicPr>
                   <pic:blipFill>

</xml_diff>